<commit_message>
Remove link to BJC
</commit_message>
<xml_diff>
--- a/Unit 2 Word/Lab 2.4 Guessing Game.docx
+++ b/Unit 2 Word/Lab 2.4 Guessing Game.docx
@@ -19,75 +19,29 @@
         <w:shd w:val="clear" w:color="auto" w:fill="FFFFFF"/>
         <w:spacing w:before="0" w:beforeAutospacing="0" w:after="240" w:afterAutospacing="0" w:line="336" w:lineRule="atLeast"/>
         <w:rPr>
-          <w:rStyle w:val="Emphasis"/>
-          <w:rFonts w:ascii="Calibri" w:hAnsi="Calibri"/>
-          <w:color w:val="333333"/>
-        </w:rPr>
-      </w:pPr>
-      <w:r>
-        <w:rPr>
-          <w:rFonts w:ascii="Calibri" w:hAnsi="Calibri"/>
-          <w:color w:val="333333"/>
-        </w:rPr>
-        <w:t>In this lab, you will use conditional statements and variables to build a simple number guessing game.</w:t>
-      </w:r>
-      <w:r>
-        <w:rPr>
-          <w:rStyle w:val="apple-converted-space"/>
-          <w:rFonts w:ascii="Calibri" w:hAnsi="Calibri"/>
-          <w:color w:val="333333"/>
-        </w:rPr>
-        <w:t> </w:t>
-      </w:r>
-      <w:r>
-        <w:rPr>
-          <w:rStyle w:val="Emphasis"/>
-          <w:rFonts w:ascii="Calibri" w:hAnsi="Calibri"/>
-          <w:color w:val="333333"/>
-        </w:rPr>
-        <w:t>(Adapted from BJC:</w:t>
-      </w:r>
-      <w:r>
-        <w:rPr>
-          <w:rStyle w:val="apple-converted-space"/>
           <w:rFonts w:ascii="Calibri" w:hAnsi="Calibri"/>
           <w:i/>
           <w:iCs/>
           <w:color w:val="333333"/>
         </w:rPr>
+      </w:pPr>
+      <w:r>
+        <w:rPr>
+          <w:rFonts w:ascii="Calibri" w:hAnsi="Calibri"/>
+          <w:color w:val="333333"/>
+        </w:rPr>
+        <w:t>In this lab, you will use conditional statements and variables to build a simple number guessing game.</w:t>
+      </w:r>
+      <w:r>
+        <w:rPr>
+          <w:rStyle w:val="apple-converted-space"/>
+          <w:rFonts w:ascii="Calibri" w:hAnsi="Calibri"/>
+          <w:color w:val="333333"/>
+        </w:rPr>
         <w:t> </w:t>
       </w:r>
-      <w:hyperlink r:id="rId10" w:tgtFrame="_blank" w:history="1">
-        <w:r>
-          <w:rPr>
-            <w:rStyle w:val="Hyperlink"/>
-            <w:rFonts w:ascii="Calibri" w:hAnsi="Calibri"/>
-            <w:i/>
-            <w:iCs/>
-            <w:color w:val="4183C4"/>
-          </w:rPr>
-          <w:t>http://bjc.eecs.berkeley.edu/bjc-r/cur/programming/conditionals/number-guessing-game-v2-0.html?topic=berkeley_bjc%2Fintro_new%2F3-conditionals.topic</w:t>
-        </w:r>
-      </w:hyperlink>
-      <w:r>
-        <w:rPr>
-          <w:rStyle w:val="Emphasis"/>
-          <w:rFonts w:ascii="Calibri" w:hAnsi="Calibri"/>
-          <w:color w:val="333333"/>
-        </w:rPr>
-        <w:t>)</w:t>
-      </w:r>
-    </w:p>
-    <w:p>
-      <w:pPr>
-        <w:pStyle w:val="NormalWeb"/>
-        <w:shd w:val="clear" w:color="auto" w:fill="FFFFFF"/>
-        <w:spacing w:before="0" w:beforeAutospacing="0" w:after="240" w:afterAutospacing="0" w:line="336" w:lineRule="atLeast"/>
-        <w:rPr>
-          <w:rFonts w:ascii="Calibri" w:eastAsiaTheme="minorHAnsi" w:hAnsi="Calibri"/>
-          <w:color w:val="333333"/>
-        </w:rPr>
-      </w:pPr>
+      <w:bookmarkStart w:id="0" w:name="_GoBack"/>
+      <w:bookmarkEnd w:id="0"/>
     </w:p>
     <w:p>
       <w:pPr>
@@ -144,7 +98,7 @@
         </w:rPr>
         <w:t> </w:t>
       </w:r>
-      <w:hyperlink r:id="rId11" w:anchor="/edit/master/SNAP%20Program%20Design%20and%20Planning%20Worksheet.docx" w:history="1">
+      <w:hyperlink r:id="rId10" w:anchor="/edit/master/SNAP%20Program%20Design%20and%20Planning%20Worksheet.docx" w:history="1">
         <w:r>
           <w:rPr>
             <w:rStyle w:val="Hyperlink"/>
@@ -189,7 +143,23 @@
           <w:rFonts w:ascii="Calibri" w:hAnsi="Calibri"/>
           <w:color w:val="333333"/>
         </w:rPr>
-        <w:t>Write the simple version of the guesing game program described above.</w:t>
+        <w:t xml:space="preserve">Write the simple version of the </w:t>
+      </w:r>
+      <w:proofErr w:type="spellStart"/>
+      <w:r>
+        <w:rPr>
+          <w:rFonts w:ascii="Calibri" w:hAnsi="Calibri"/>
+          <w:color w:val="333333"/>
+        </w:rPr>
+        <w:t>guesing</w:t>
+      </w:r>
+      <w:proofErr w:type="spellEnd"/>
+      <w:r>
+        <w:rPr>
+          <w:rFonts w:ascii="Calibri" w:hAnsi="Calibri"/>
+          <w:color w:val="333333"/>
+        </w:rPr>
+        <w:t xml:space="preserve"> game program described above.</w:t>
       </w:r>
     </w:p>
     <w:p>
@@ -1055,8 +1025,6 @@
               </w:rPr>
               <w:t xml:space="preserve">2.3 </w:t>
             </w:r>
-            <w:bookmarkStart w:id="0" w:name="_GoBack"/>
-            <w:bookmarkEnd w:id="0"/>
             <w:r>
               <w:rPr>
                 <w:rFonts w:ascii="Calibri" w:hAnsi="Calibri" w:cs="Calibri"/>
@@ -1200,8 +1168,12 @@
       </w:pPr>
     </w:p>
     <w:sectPr>
+      <w:headerReference w:type="even" r:id="rId11"/>
       <w:headerReference w:type="default" r:id="rId12"/>
-      <w:footerReference w:type="default" r:id="rId13"/>
+      <w:footerReference w:type="even" r:id="rId13"/>
+      <w:footerReference w:type="default" r:id="rId14"/>
+      <w:headerReference w:type="first" r:id="rId15"/>
+      <w:footerReference w:type="first" r:id="rId16"/>
       <w:pgSz w:w="12240" w:h="15840"/>
       <w:pgMar w:top="720" w:right="720" w:bottom="720" w:left="720" w:header="720" w:footer="720" w:gutter="0"/>
       <w:cols w:space="720"/>
@@ -1237,6 +1209,16 @@
 </file>
 
 <file path=word/footer1.xml><?xml version="1.0" encoding="utf-8"?>
+<w:ftr xmlns:wpc="http://schemas.microsoft.com/office/word/2010/wordprocessingCanvas" xmlns:cx="http://schemas.microsoft.com/office/drawing/2014/chartex" xmlns:cx1="http://schemas.microsoft.com/office/drawing/2015/9/8/chartex" xmlns:cx2="http://schemas.microsoft.com/office/drawing/2015/10/21/chartex" xmlns:cx3="http://schemas.microsoft.com/office/drawing/2016/5/9/chartex" xmlns:cx4="http://schemas.microsoft.com/office/drawing/2016/5/10/chartex" xmlns:cx5="http://schemas.microsoft.com/office/drawing/2016/5/11/chartex" xmlns:cx6="http://schemas.microsoft.com/office/drawing/2016/5/12/chartex" xmlns:cx7="http://schemas.microsoft.com/office/drawing/2016/5/13/chartex" xmlns:cx8="http://schemas.microsoft.com/office/drawing/2016/5/14/chartex" xmlns:mc="http://schemas.openxmlformats.org/markup-compatibility/2006" xmlns:aink="http://schemas.microsoft.com/office/drawing/2016/ink" xmlns:am3d="http://schemas.microsoft.com/office/drawing/2017/model3d" xmlns:o="urn:schemas-microsoft-com:office:office" xmlns:r="http://schemas.openxmlformats.org/officeDocument/2006/relationships" xmlns:m="http://schemas.openxmlformats.org/officeDocument/2006/math" xmlns:v="urn:schemas-microsoft-com:vml" xmlns:wp14="http://schemas.microsoft.com/office/word/2010/wordprocessingDrawing" xmlns:wp="http://schemas.openxmlformats.org/drawingml/2006/wordprocessingDrawing" xmlns:w10="urn:schemas-microsoft-com:office:word" xmlns:w="http://schemas.openxmlformats.org/wordprocessingml/2006/main" xmlns:w14="http://schemas.microsoft.com/office/word/2010/wordml" xmlns:w15="http://schemas.microsoft.com/office/word/2012/wordml" xmlns:w16cid="http://schemas.microsoft.com/office/word/2016/wordml/cid" xmlns:w16se="http://schemas.microsoft.com/office/word/2015/wordml/symex" xmlns:wpg="http://schemas.microsoft.com/office/word/2010/wordprocessingGroup" xmlns:wpi="http://schemas.microsoft.com/office/word/2010/wordprocessingInk" xmlns:wne="http://schemas.microsoft.com/office/word/2006/wordml" xmlns:wps="http://schemas.microsoft.com/office/word/2010/wordprocessingShape" mc:Ignorable="w14 w15 w16se w16cid wp14">
+  <w:p>
+    <w:pPr>
+      <w:pStyle w:val="Footer"/>
+    </w:pPr>
+  </w:p>
+</w:ftr>
+</file>
+
+<file path=word/footer2.xml><?xml version="1.0" encoding="utf-8"?>
 <w:ftr xmlns:wpc="http://schemas.microsoft.com/office/word/2010/wordprocessingCanvas" xmlns:cx="http://schemas.microsoft.com/office/drawing/2014/chartex" xmlns:cx1="http://schemas.microsoft.com/office/drawing/2015/9/8/chartex" xmlns:cx2="http://schemas.microsoft.com/office/drawing/2015/10/21/chartex" xmlns:cx3="http://schemas.microsoft.com/office/drawing/2016/5/9/chartex" xmlns:cx4="http://schemas.microsoft.com/office/drawing/2016/5/10/chartex" xmlns:cx5="http://schemas.microsoft.com/office/drawing/2016/5/11/chartex" xmlns:cx6="http://schemas.microsoft.com/office/drawing/2016/5/12/chartex" xmlns:cx7="http://schemas.microsoft.com/office/drawing/2016/5/13/chartex" xmlns:cx8="http://schemas.microsoft.com/office/drawing/2016/5/14/chartex" xmlns:mc="http://schemas.openxmlformats.org/markup-compatibility/2006" xmlns:aink="http://schemas.microsoft.com/office/drawing/2016/ink" xmlns:am3d="http://schemas.microsoft.com/office/drawing/2017/model3d" xmlns:o="urn:schemas-microsoft-com:office:office" xmlns:r="http://schemas.openxmlformats.org/officeDocument/2006/relationships" xmlns:m="http://schemas.openxmlformats.org/officeDocument/2006/math" xmlns:v="urn:schemas-microsoft-com:vml" xmlns:wp14="http://schemas.microsoft.com/office/word/2010/wordprocessingDrawing" xmlns:wp="http://schemas.openxmlformats.org/drawingml/2006/wordprocessingDrawing" xmlns:w10="urn:schemas-microsoft-com:office:word" xmlns:w="http://schemas.openxmlformats.org/wordprocessingml/2006/main" xmlns:w14="http://schemas.microsoft.com/office/word/2010/wordml" xmlns:w15="http://schemas.microsoft.com/office/word/2012/wordml" xmlns:w16cid="http://schemas.microsoft.com/office/word/2016/wordml/cid" xmlns:w16se="http://schemas.microsoft.com/office/word/2015/wordml/symex" xmlns:wpg="http://schemas.microsoft.com/office/word/2010/wordprocessingGroup" xmlns:wpi="http://schemas.microsoft.com/office/word/2010/wordprocessingInk" xmlns:wne="http://schemas.microsoft.com/office/word/2006/wordml" xmlns:wps="http://schemas.microsoft.com/office/word/2010/wordprocessingShape" mc:Ignorable="w14 w15 w16se w16cid wp14">
   <w:p>
     <w:pPr>
@@ -1320,7 +1302,43 @@
                                 <w:color w:val="000000" w:themeColor="text1"/>
                                 <w:sz w:val="20"/>
                               </w:rPr>
-                              <w:t>Creative Commons Attribution-NonCommercial-ShareAlike 4.0 International License</w:t>
+                              <w:t>Creative Commons Attribution-</w:t>
+                            </w:r>
+                            <w:proofErr w:type="spellStart"/>
+                            <w:r>
+                              <w:rPr>
+                                <w:rFonts w:ascii="Calibri" w:hAnsi="Calibri"/>
+                                <w:color w:val="000000" w:themeColor="text1"/>
+                                <w:sz w:val="20"/>
+                              </w:rPr>
+                              <w:t>NonCommercial</w:t>
+                            </w:r>
+                            <w:proofErr w:type="spellEnd"/>
+                            <w:r>
+                              <w:rPr>
+                                <w:rFonts w:ascii="Calibri" w:hAnsi="Calibri"/>
+                                <w:color w:val="000000" w:themeColor="text1"/>
+                                <w:sz w:val="20"/>
+                              </w:rPr>
+                              <w:t>-</w:t>
+                            </w:r>
+                            <w:proofErr w:type="spellStart"/>
+                            <w:r>
+                              <w:rPr>
+                                <w:rFonts w:ascii="Calibri" w:hAnsi="Calibri"/>
+                                <w:color w:val="000000" w:themeColor="text1"/>
+                                <w:sz w:val="20"/>
+                              </w:rPr>
+                              <w:t>ShareAlike</w:t>
+                            </w:r>
+                            <w:proofErr w:type="spellEnd"/>
+                            <w:r>
+                              <w:rPr>
+                                <w:rFonts w:ascii="Calibri" w:hAnsi="Calibri"/>
+                                <w:color w:val="000000" w:themeColor="text1"/>
+                                <w:sz w:val="20"/>
+                              </w:rPr>
+                              <w:t xml:space="preserve"> 4.0 International License</w:t>
                             </w:r>
                           </w:hyperlink>
                           <w:r>
@@ -1385,7 +1403,43 @@
                           <w:color w:val="000000" w:themeColor="text1"/>
                           <w:sz w:val="20"/>
                         </w:rPr>
-                        <w:t>Creative Commons Attribution-NonCommercial-ShareAlike 4.0 International License</w:t>
+                        <w:t>Creative Commons Attribution-</w:t>
+                      </w:r>
+                      <w:proofErr w:type="spellStart"/>
+                      <w:r>
+                        <w:rPr>
+                          <w:rFonts w:ascii="Calibri" w:hAnsi="Calibri"/>
+                          <w:color w:val="000000" w:themeColor="text1"/>
+                          <w:sz w:val="20"/>
+                        </w:rPr>
+                        <w:t>NonCommercial</w:t>
+                      </w:r>
+                      <w:proofErr w:type="spellEnd"/>
+                      <w:r>
+                        <w:rPr>
+                          <w:rFonts w:ascii="Calibri" w:hAnsi="Calibri"/>
+                          <w:color w:val="000000" w:themeColor="text1"/>
+                          <w:sz w:val="20"/>
+                        </w:rPr>
+                        <w:t>-</w:t>
+                      </w:r>
+                      <w:proofErr w:type="spellStart"/>
+                      <w:r>
+                        <w:rPr>
+                          <w:rFonts w:ascii="Calibri" w:hAnsi="Calibri"/>
+                          <w:color w:val="000000" w:themeColor="text1"/>
+                          <w:sz w:val="20"/>
+                        </w:rPr>
+                        <w:t>ShareAlike</w:t>
+                      </w:r>
+                      <w:proofErr w:type="spellEnd"/>
+                      <w:r>
+                        <w:rPr>
+                          <w:rFonts w:ascii="Calibri" w:hAnsi="Calibri"/>
+                          <w:color w:val="000000" w:themeColor="text1"/>
+                          <w:sz w:val="20"/>
+                        </w:rPr>
+                        <w:t xml:space="preserve"> 4.0 International License</w:t>
                       </w:r>
                     </w:hyperlink>
                     <w:r>
@@ -1480,6 +1534,16 @@
 </w:ftr>
 </file>
 
+<file path=word/footer3.xml><?xml version="1.0" encoding="utf-8"?>
+<w:ftr xmlns:wpc="http://schemas.microsoft.com/office/word/2010/wordprocessingCanvas" xmlns:cx="http://schemas.microsoft.com/office/drawing/2014/chartex" xmlns:cx1="http://schemas.microsoft.com/office/drawing/2015/9/8/chartex" xmlns:cx2="http://schemas.microsoft.com/office/drawing/2015/10/21/chartex" xmlns:cx3="http://schemas.microsoft.com/office/drawing/2016/5/9/chartex" xmlns:cx4="http://schemas.microsoft.com/office/drawing/2016/5/10/chartex" xmlns:cx5="http://schemas.microsoft.com/office/drawing/2016/5/11/chartex" xmlns:cx6="http://schemas.microsoft.com/office/drawing/2016/5/12/chartex" xmlns:cx7="http://schemas.microsoft.com/office/drawing/2016/5/13/chartex" xmlns:cx8="http://schemas.microsoft.com/office/drawing/2016/5/14/chartex" xmlns:mc="http://schemas.openxmlformats.org/markup-compatibility/2006" xmlns:aink="http://schemas.microsoft.com/office/drawing/2016/ink" xmlns:am3d="http://schemas.microsoft.com/office/drawing/2017/model3d" xmlns:o="urn:schemas-microsoft-com:office:office" xmlns:r="http://schemas.openxmlformats.org/officeDocument/2006/relationships" xmlns:m="http://schemas.openxmlformats.org/officeDocument/2006/math" xmlns:v="urn:schemas-microsoft-com:vml" xmlns:wp14="http://schemas.microsoft.com/office/word/2010/wordprocessingDrawing" xmlns:wp="http://schemas.openxmlformats.org/drawingml/2006/wordprocessingDrawing" xmlns:w10="urn:schemas-microsoft-com:office:word" xmlns:w="http://schemas.openxmlformats.org/wordprocessingml/2006/main" xmlns:w14="http://schemas.microsoft.com/office/word/2010/wordml" xmlns:w15="http://schemas.microsoft.com/office/word/2012/wordml" xmlns:w16cid="http://schemas.microsoft.com/office/word/2016/wordml/cid" xmlns:w16se="http://schemas.microsoft.com/office/word/2015/wordml/symex" xmlns:wpg="http://schemas.microsoft.com/office/word/2010/wordprocessingGroup" xmlns:wpi="http://schemas.microsoft.com/office/word/2010/wordprocessingInk" xmlns:wne="http://schemas.microsoft.com/office/word/2006/wordml" xmlns:wps="http://schemas.microsoft.com/office/word/2010/wordprocessingShape" mc:Ignorable="w14 w15 w16se w16cid wp14">
+  <w:p>
+    <w:pPr>
+      <w:pStyle w:val="Footer"/>
+    </w:pPr>
+  </w:p>
+</w:ftr>
+</file>
+
 <file path=word/footnotes.xml><?xml version="1.0" encoding="utf-8"?>
 <w:footnotes xmlns:wpc="http://schemas.microsoft.com/office/word/2010/wordprocessingCanvas" xmlns:cx="http://schemas.microsoft.com/office/drawing/2014/chartex" xmlns:cx1="http://schemas.microsoft.com/office/drawing/2015/9/8/chartex" xmlns:cx2="http://schemas.microsoft.com/office/drawing/2015/10/21/chartex" xmlns:cx3="http://schemas.microsoft.com/office/drawing/2016/5/9/chartex" xmlns:cx4="http://schemas.microsoft.com/office/drawing/2016/5/10/chartex" xmlns:cx5="http://schemas.microsoft.com/office/drawing/2016/5/11/chartex" xmlns:cx6="http://schemas.microsoft.com/office/drawing/2016/5/12/chartex" xmlns:cx7="http://schemas.microsoft.com/office/drawing/2016/5/13/chartex" xmlns:cx8="http://schemas.microsoft.com/office/drawing/2016/5/14/chartex" xmlns:mc="http://schemas.openxmlformats.org/markup-compatibility/2006" xmlns:aink="http://schemas.microsoft.com/office/drawing/2016/ink" xmlns:am3d="http://schemas.microsoft.com/office/drawing/2017/model3d" xmlns:o="urn:schemas-microsoft-com:office:office" xmlns:r="http://schemas.openxmlformats.org/officeDocument/2006/relationships" xmlns:m="http://schemas.openxmlformats.org/officeDocument/2006/math" xmlns:v="urn:schemas-microsoft-com:vml" xmlns:wp14="http://schemas.microsoft.com/office/word/2010/wordprocessingDrawing" xmlns:wp="http://schemas.openxmlformats.org/drawingml/2006/wordprocessingDrawing" xmlns:w10="urn:schemas-microsoft-com:office:word" xmlns:w="http://schemas.openxmlformats.org/wordprocessingml/2006/main" xmlns:w14="http://schemas.microsoft.com/office/word/2010/wordml" xmlns:w15="http://schemas.microsoft.com/office/word/2012/wordml" xmlns:w16cid="http://schemas.microsoft.com/office/word/2016/wordml/cid" xmlns:w16se="http://schemas.microsoft.com/office/word/2015/wordml/symex" xmlns:wpg="http://schemas.microsoft.com/office/word/2010/wordprocessingGroup" xmlns:wpi="http://schemas.microsoft.com/office/word/2010/wordprocessingInk" xmlns:wne="http://schemas.microsoft.com/office/word/2006/wordml" xmlns:wps="http://schemas.microsoft.com/office/word/2010/wordprocessingShape" mc:Ignorable="w14 w15 w16se w16cid wp14">
   <w:footnote w:type="separator" w:id="-1">
@@ -1511,9 +1575,29 @@
     <w:pPr>
       <w:pStyle w:val="Header"/>
     </w:pPr>
+  </w:p>
+</w:hdr>
+</file>
+
+<file path=word/header2.xml><?xml version="1.0" encoding="utf-8"?>
+<w:hdr xmlns:wpc="http://schemas.microsoft.com/office/word/2010/wordprocessingCanvas" xmlns:cx="http://schemas.microsoft.com/office/drawing/2014/chartex" xmlns:cx1="http://schemas.microsoft.com/office/drawing/2015/9/8/chartex" xmlns:cx2="http://schemas.microsoft.com/office/drawing/2015/10/21/chartex" xmlns:cx3="http://schemas.microsoft.com/office/drawing/2016/5/9/chartex" xmlns:cx4="http://schemas.microsoft.com/office/drawing/2016/5/10/chartex" xmlns:cx5="http://schemas.microsoft.com/office/drawing/2016/5/11/chartex" xmlns:cx6="http://schemas.microsoft.com/office/drawing/2016/5/12/chartex" xmlns:cx7="http://schemas.microsoft.com/office/drawing/2016/5/13/chartex" xmlns:cx8="http://schemas.microsoft.com/office/drawing/2016/5/14/chartex" xmlns:mc="http://schemas.openxmlformats.org/markup-compatibility/2006" xmlns:aink="http://schemas.microsoft.com/office/drawing/2016/ink" xmlns:am3d="http://schemas.microsoft.com/office/drawing/2017/model3d" xmlns:o="urn:schemas-microsoft-com:office:office" xmlns:r="http://schemas.openxmlformats.org/officeDocument/2006/relationships" xmlns:m="http://schemas.openxmlformats.org/officeDocument/2006/math" xmlns:v="urn:schemas-microsoft-com:vml" xmlns:wp14="http://schemas.microsoft.com/office/word/2010/wordprocessingDrawing" xmlns:wp="http://schemas.openxmlformats.org/drawingml/2006/wordprocessingDrawing" xmlns:w10="urn:schemas-microsoft-com:office:word" xmlns:w="http://schemas.openxmlformats.org/wordprocessingml/2006/main" xmlns:w14="http://schemas.microsoft.com/office/word/2010/wordml" xmlns:w15="http://schemas.microsoft.com/office/word/2012/wordml" xmlns:w16cid="http://schemas.microsoft.com/office/word/2016/wordml/cid" xmlns:w16se="http://schemas.microsoft.com/office/word/2015/wordml/symex" xmlns:wpg="http://schemas.microsoft.com/office/word/2010/wordprocessingGroup" xmlns:wpi="http://schemas.microsoft.com/office/word/2010/wordprocessingInk" xmlns:wne="http://schemas.microsoft.com/office/word/2006/wordml" xmlns:wps="http://schemas.microsoft.com/office/word/2010/wordprocessingShape" mc:Ignorable="w14 w15 w16se w16cid wp14">
+  <w:p>
+    <w:pPr>
+      <w:pStyle w:val="Header"/>
+    </w:pPr>
     <w:r>
       <w:t>Introduction to Computer Science</w:t>
     </w:r>
+  </w:p>
+</w:hdr>
+</file>
+
+<file path=word/header3.xml><?xml version="1.0" encoding="utf-8"?>
+<w:hdr xmlns:wpc="http://schemas.microsoft.com/office/word/2010/wordprocessingCanvas" xmlns:cx="http://schemas.microsoft.com/office/drawing/2014/chartex" xmlns:cx1="http://schemas.microsoft.com/office/drawing/2015/9/8/chartex" xmlns:cx2="http://schemas.microsoft.com/office/drawing/2015/10/21/chartex" xmlns:cx3="http://schemas.microsoft.com/office/drawing/2016/5/9/chartex" xmlns:cx4="http://schemas.microsoft.com/office/drawing/2016/5/10/chartex" xmlns:cx5="http://schemas.microsoft.com/office/drawing/2016/5/11/chartex" xmlns:cx6="http://schemas.microsoft.com/office/drawing/2016/5/12/chartex" xmlns:cx7="http://schemas.microsoft.com/office/drawing/2016/5/13/chartex" xmlns:cx8="http://schemas.microsoft.com/office/drawing/2016/5/14/chartex" xmlns:mc="http://schemas.openxmlformats.org/markup-compatibility/2006" xmlns:aink="http://schemas.microsoft.com/office/drawing/2016/ink" xmlns:am3d="http://schemas.microsoft.com/office/drawing/2017/model3d" xmlns:o="urn:schemas-microsoft-com:office:office" xmlns:r="http://schemas.openxmlformats.org/officeDocument/2006/relationships" xmlns:m="http://schemas.openxmlformats.org/officeDocument/2006/math" xmlns:v="urn:schemas-microsoft-com:vml" xmlns:wp14="http://schemas.microsoft.com/office/word/2010/wordprocessingDrawing" xmlns:wp="http://schemas.openxmlformats.org/drawingml/2006/wordprocessingDrawing" xmlns:w10="urn:schemas-microsoft-com:office:word" xmlns:w="http://schemas.openxmlformats.org/wordprocessingml/2006/main" xmlns:w14="http://schemas.microsoft.com/office/word/2010/wordml" xmlns:w15="http://schemas.microsoft.com/office/word/2012/wordml" xmlns:w16cid="http://schemas.microsoft.com/office/word/2016/wordml/cid" xmlns:w16se="http://schemas.microsoft.com/office/word/2015/wordml/symex" xmlns:wpg="http://schemas.microsoft.com/office/word/2010/wordprocessingGroup" xmlns:wpi="http://schemas.microsoft.com/office/word/2010/wordprocessingInk" xmlns:wne="http://schemas.microsoft.com/office/word/2006/wordml" xmlns:wps="http://schemas.microsoft.com/office/word/2010/wordprocessingShape" mc:Ignorable="w14 w15 w16se w16cid wp14">
+  <w:p>
+    <w:pPr>
+      <w:pStyle w:val="Header"/>
+    </w:pPr>
   </w:p>
 </w:hdr>
 </file>
@@ -3122,103 +3206,6 @@
 </file>
 
 <file path=customXml/item1.xml><?xml version="1.0" encoding="utf-8"?>
-<p:properties xmlns:p="http://schemas.microsoft.com/office/2006/metadata/properties" xmlns:xsi="http://www.w3.org/2001/XMLSchema-instance" xmlns:pc="http://schemas.microsoft.com/office/infopath/2007/PartnerControls">
-  <documentManagement>
-    <IconOverlay xmlns="http://schemas.microsoft.com/sharepoint/v4" xsi:nil="true"/>
-    <Description0 xmlns="02dde863-7147-4e23-b38c-7bb8d7bf3e42">Adapted from this BJC lab, this packet should take ~3 class days as a first introduction to SNAP! It includes the Kaleidoscope lab activity, which may need additional scaffolding/teacher intervention</Description0>
-    <LikesCount xmlns="http://schemas.microsoft.com/sharepoint/v3" xsi:nil="true"/>
-    <o3dda7a197d4479db31daa3ab15bf001 xmlns="02dde863-7147-4e23-b38c-7bb8d7bf3e42">
-      <Terms xmlns="http://schemas.microsoft.com/office/infopath/2007/PartnerControls">
-        <TermInfo xmlns="http://schemas.microsoft.com/office/infopath/2007/PartnerControls">
-          <TermName xmlns="http://schemas.microsoft.com/office/infopath/2007/PartnerControls">Explain the function of common blocks (if, if/else, repeat, forever, pen down/up, ...)</TermName>
-          <TermId xmlns="http://schemas.microsoft.com/office/infopath/2007/PartnerControls">b4cc5391-722b-4534-9cfb-9c15d2e4ae4a</TermId>
-        </TermInfo>
-        <TermInfo xmlns="http://schemas.microsoft.com/office/infopath/2007/PartnerControls">
-          <TermName xmlns="http://schemas.microsoft.com/office/infopath/2007/PartnerControls">Give examples of blocks in each category</TermName>
-          <TermId xmlns="http://schemas.microsoft.com/office/infopath/2007/PartnerControls">b258d41c-6c8c-414e-b48b-437de88882e6</TermId>
-        </TermInfo>
-        <TermInfo xmlns="http://schemas.microsoft.com/office/infopath/2007/PartnerControls">
-          <TermName xmlns="http://schemas.microsoft.com/office/infopath/2007/PartnerControls">Determine the function of unfamiliar blocks</TermName>
-          <TermId xmlns="http://schemas.microsoft.com/office/infopath/2007/PartnerControls">9dc9651d-a7a6-4f43-80bb-ab4014d9874a</TermId>
-        </TermInfo>
-      </Terms>
-    </o3dda7a197d4479db31daa3ab15bf001>
-    <Ratings xmlns="http://schemas.microsoft.com/sharepoint/v3" xsi:nil="true"/>
-    <d2dd6f8d2fbc484ca8e0f0c7aaffed96 xmlns="02dde863-7147-4e23-b38c-7bb8d7bf3e42">
-      <Terms xmlns="http://schemas.microsoft.com/office/infopath/2007/PartnerControls">
-        <TermInfo xmlns="http://schemas.microsoft.com/office/infopath/2007/PartnerControls">
-          <TermName xmlns="http://schemas.microsoft.com/office/infopath/2007/PartnerControls">Unit 1: What is computing?</TermName>
-          <TermId xmlns="http://schemas.microsoft.com/office/infopath/2007/PartnerControls">dda03998-b566-47f6-bdaa-b2de5b56ad0b</TermId>
-        </TermInfo>
-      </Terms>
-    </d2dd6f8d2fbc484ca8e0f0c7aaffed96>
-    <nc47efafa19a47ad915be6bb877e9e22 xmlns="02dde863-7147-4e23-b38c-7bb8d7bf3e42">
-      <Terms xmlns="http://schemas.microsoft.com/office/infopath/2007/PartnerControls">
-        <TermInfo xmlns="http://schemas.microsoft.com/office/infopath/2007/PartnerControls">
-          <TermName xmlns="http://schemas.microsoft.com/office/infopath/2007/PartnerControls">SNAP</TermName>
-          <TermId xmlns="http://schemas.microsoft.com/office/infopath/2007/PartnerControls">f09a5a52-9458-4ce2-b72f-97ef788c70b3</TermId>
-        </TermInfo>
-        <TermInfo xmlns="http://schemas.microsoft.com/office/infopath/2007/PartnerControls">
-          <TermName xmlns="http://schemas.microsoft.com/office/infopath/2007/PartnerControls">SNAP</TermName>
-          <TermId xmlns="http://schemas.microsoft.com/office/infopath/2007/PartnerControls">17a3d214-7683-48ae-942b-64da535ca104</TermId>
-        </TermInfo>
-        <TermInfo xmlns="http://schemas.microsoft.com/office/infopath/2007/PartnerControls">
-          <TermName xmlns="http://schemas.microsoft.com/office/infopath/2007/PartnerControls">Motion</TermName>
-          <TermId xmlns="http://schemas.microsoft.com/office/infopath/2007/PartnerControls">f40a2746-9072-47bf-8fd9-c0b4cc5cff54</TermId>
-        </TermInfo>
-        <TermInfo xmlns="http://schemas.microsoft.com/office/infopath/2007/PartnerControls">
-          <TermName xmlns="http://schemas.microsoft.com/office/infopath/2007/PartnerControls">Sensing</TermName>
-          <TermId xmlns="http://schemas.microsoft.com/office/infopath/2007/PartnerControls">fb30661b-e5d4-4806-8084-a6cfa96e68a6</TermId>
-        </TermInfo>
-      </Terms>
-    </nc47efafa19a47ad915be6bb877e9e22>
-    <LikedBy xmlns="http://schemas.microsoft.com/sharepoint/v3">
-      <UserInfo>
-        <DisplayName/>
-        <AccountId xsi:nil="true"/>
-        <AccountType/>
-      </UserInfo>
-    </LikedBy>
-    <TaxCatchAll xmlns="e80a5a3c-d611-4b18-9b03-808fdecb7b6f">
-      <Value>84</Value>
-      <Value>80</Value>
-      <Value>45</Value>
-      <Value>145</Value>
-      <Value>40</Value>
-      <Value>55</Value>
-      <Value>3</Value>
-      <Value>53</Value>
-    </TaxCatchAll>
-    <Type_x0020_of_x0020_Material xmlns="02dde863-7147-4e23-b38c-7bb8d7bf3e42">Lab Assignment</Type_x0020_of_x0020_Material>
-    <Source xmlns="02dde863-7147-4e23-b38c-7bb8d7bf3e42">BJC</Source>
-    <RatedBy xmlns="http://schemas.microsoft.com/sharepoint/v3">
-      <UserInfo>
-        <DisplayName/>
-        <AccountId xsi:nil="true"/>
-        <AccountType/>
-      </UserInfo>
-    </RatedBy>
-    <SharedWithUsers xmlns="5edd459b-714d-42ed-b78f-512da7d1c14e">
-      <UserInfo>
-        <DisplayName/>
-        <AccountId xsi:nil="true"/>
-        <AccountType/>
-      </UserInfo>
-    </SharedWithUsers>
-  </documentManagement>
-</p:properties>
-</file>
-
-<file path=customXml/item2.xml><?xml version="1.0" encoding="utf-8"?>
-<?mso-contentType ?>
-<FormTemplates xmlns="http://schemas.microsoft.com/sharepoint/v3/contenttype/forms">
-  <Display>DocumentLibraryForm</Display>
-  <Edit>DocumentLibraryForm</Edit>
-  <New>DocumentLibraryForm</New>
-</FormTemplates>
-</file>
-
-<file path=customXml/item3.xml><?xml version="1.0" encoding="utf-8"?>
 <ct:contentTypeSchema xmlns:ct="http://schemas.microsoft.com/office/2006/metadata/contentType" xmlns:ma="http://schemas.microsoft.com/office/2006/metadata/properties/metaAttributes" ct:_="" ma:_="" ma:contentTypeName="Document" ma:contentTypeID="0x0101004596370FD1F0044CA9FA6146E1C9F82E" ma:contentTypeVersion="20" ma:contentTypeDescription="Create a new document." ma:contentTypeScope="" ma:versionID="cee636d40df3b0a010f845155263f0a1">
   <xsd:schema xmlns:xsd="http://www.w3.org/2001/XMLSchema" xmlns:xs="http://www.w3.org/2001/XMLSchema" xmlns:p="http://schemas.microsoft.com/office/2006/metadata/properties" xmlns:ns1="http://schemas.microsoft.com/sharepoint/v3" xmlns:ns2="02dde863-7147-4e23-b38c-7bb8d7bf3e42" xmlns:ns3="e80a5a3c-d611-4b18-9b03-808fdecb7b6f" xmlns:ns4="http://schemas.microsoft.com/sharepoint/v4" xmlns:ns5="5edd459b-714d-42ed-b78f-512da7d1c14e" targetNamespace="http://schemas.microsoft.com/office/2006/metadata/properties" ma:root="true" ma:fieldsID="de7d79a52fc59d34622e4a801a574d8e" ns1:_="" ns2:_="" ns3:_="" ns4:_="" ns5:_="">
     <xsd:import namespace="http://schemas.microsoft.com/sharepoint/v3"/>
@@ -3534,29 +3521,104 @@
 </ct:contentTypeSchema>
 </file>
 
-<file path=customXml/itemProps1.xml><?xml version="1.0" encoding="utf-8"?>
-<ds:datastoreItem xmlns:ds="http://schemas.openxmlformats.org/officeDocument/2006/customXml" ds:itemID="{283F29D7-93A8-4FF1-83B0-95061A862C0C}">
-  <ds:schemaRefs>
-    <ds:schemaRef ds:uri="http://schemas.microsoft.com/office/2006/metadata/properties"/>
-    <ds:schemaRef ds:uri="http://schemas.microsoft.com/office/infopath/2007/PartnerControls"/>
-    <ds:schemaRef ds:uri="http://schemas.microsoft.com/sharepoint/v4"/>
-    <ds:schemaRef ds:uri="02dde863-7147-4e23-b38c-7bb8d7bf3e42"/>
-    <ds:schemaRef ds:uri="http://schemas.microsoft.com/sharepoint/v3"/>
-    <ds:schemaRef ds:uri="e80a5a3c-d611-4b18-9b03-808fdecb7b6f"/>
-    <ds:schemaRef ds:uri="5edd459b-714d-42ed-b78f-512da7d1c14e"/>
-  </ds:schemaRefs>
-</ds:datastoreItem>
+<file path=customXml/item2.xml><?xml version="1.0" encoding="utf-8"?>
+<?mso-contentType ?>
+<FormTemplates xmlns="http://schemas.microsoft.com/sharepoint/v3/contenttype/forms">
+  <Display>DocumentLibraryForm</Display>
+  <Edit>DocumentLibraryForm</Edit>
+  <New>DocumentLibraryForm</New>
+</FormTemplates>
 </file>
 
-<file path=customXml/itemProps2.xml><?xml version="1.0" encoding="utf-8"?>
-<ds:datastoreItem xmlns:ds="http://schemas.openxmlformats.org/officeDocument/2006/customXml" ds:itemID="{3109AE69-BA35-469A-B7E8-486799D1C158}">
-  <ds:schemaRefs>
-    <ds:schemaRef ds:uri="http://schemas.microsoft.com/sharepoint/v3/contenttype/forms"/>
-  </ds:schemaRefs>
-</ds:datastoreItem>
+<file path=customXml/item3.xml><?xml version="1.0" encoding="utf-8"?>
+<p:properties xmlns:p="http://schemas.microsoft.com/office/2006/metadata/properties" xmlns:xsi="http://www.w3.org/2001/XMLSchema-instance" xmlns:pc="http://schemas.microsoft.com/office/infopath/2007/PartnerControls">
+  <documentManagement>
+    <IconOverlay xmlns="http://schemas.microsoft.com/sharepoint/v4" xsi:nil="true"/>
+    <Description0 xmlns="02dde863-7147-4e23-b38c-7bb8d7bf3e42">Adapted from this BJC lab, this packet should take ~3 class days as a first introduction to SNAP! It includes the Kaleidoscope lab activity, which may need additional scaffolding/teacher intervention</Description0>
+    <LikesCount xmlns="http://schemas.microsoft.com/sharepoint/v3" xsi:nil="true"/>
+    <o3dda7a197d4479db31daa3ab15bf001 xmlns="02dde863-7147-4e23-b38c-7bb8d7bf3e42">
+      <Terms xmlns="http://schemas.microsoft.com/office/infopath/2007/PartnerControls">
+        <TermInfo xmlns="http://schemas.microsoft.com/office/infopath/2007/PartnerControls">
+          <TermName xmlns="http://schemas.microsoft.com/office/infopath/2007/PartnerControls">Explain the function of common blocks (if, if/else, repeat, forever, pen down/up, ...)</TermName>
+          <TermId xmlns="http://schemas.microsoft.com/office/infopath/2007/PartnerControls">b4cc5391-722b-4534-9cfb-9c15d2e4ae4a</TermId>
+        </TermInfo>
+        <TermInfo xmlns="http://schemas.microsoft.com/office/infopath/2007/PartnerControls">
+          <TermName xmlns="http://schemas.microsoft.com/office/infopath/2007/PartnerControls">Give examples of blocks in each category</TermName>
+          <TermId xmlns="http://schemas.microsoft.com/office/infopath/2007/PartnerControls">b258d41c-6c8c-414e-b48b-437de88882e6</TermId>
+        </TermInfo>
+        <TermInfo xmlns="http://schemas.microsoft.com/office/infopath/2007/PartnerControls">
+          <TermName xmlns="http://schemas.microsoft.com/office/infopath/2007/PartnerControls">Determine the function of unfamiliar blocks</TermName>
+          <TermId xmlns="http://schemas.microsoft.com/office/infopath/2007/PartnerControls">9dc9651d-a7a6-4f43-80bb-ab4014d9874a</TermId>
+        </TermInfo>
+      </Terms>
+    </o3dda7a197d4479db31daa3ab15bf001>
+    <Ratings xmlns="http://schemas.microsoft.com/sharepoint/v3" xsi:nil="true"/>
+    <d2dd6f8d2fbc484ca8e0f0c7aaffed96 xmlns="02dde863-7147-4e23-b38c-7bb8d7bf3e42">
+      <Terms xmlns="http://schemas.microsoft.com/office/infopath/2007/PartnerControls">
+        <TermInfo xmlns="http://schemas.microsoft.com/office/infopath/2007/PartnerControls">
+          <TermName xmlns="http://schemas.microsoft.com/office/infopath/2007/PartnerControls">Unit 1: What is computing?</TermName>
+          <TermId xmlns="http://schemas.microsoft.com/office/infopath/2007/PartnerControls">dda03998-b566-47f6-bdaa-b2de5b56ad0b</TermId>
+        </TermInfo>
+      </Terms>
+    </d2dd6f8d2fbc484ca8e0f0c7aaffed96>
+    <nc47efafa19a47ad915be6bb877e9e22 xmlns="02dde863-7147-4e23-b38c-7bb8d7bf3e42">
+      <Terms xmlns="http://schemas.microsoft.com/office/infopath/2007/PartnerControls">
+        <TermInfo xmlns="http://schemas.microsoft.com/office/infopath/2007/PartnerControls">
+          <TermName xmlns="http://schemas.microsoft.com/office/infopath/2007/PartnerControls">SNAP</TermName>
+          <TermId xmlns="http://schemas.microsoft.com/office/infopath/2007/PartnerControls">f09a5a52-9458-4ce2-b72f-97ef788c70b3</TermId>
+        </TermInfo>
+        <TermInfo xmlns="http://schemas.microsoft.com/office/infopath/2007/PartnerControls">
+          <TermName xmlns="http://schemas.microsoft.com/office/infopath/2007/PartnerControls">SNAP</TermName>
+          <TermId xmlns="http://schemas.microsoft.com/office/infopath/2007/PartnerControls">17a3d214-7683-48ae-942b-64da535ca104</TermId>
+        </TermInfo>
+        <TermInfo xmlns="http://schemas.microsoft.com/office/infopath/2007/PartnerControls">
+          <TermName xmlns="http://schemas.microsoft.com/office/infopath/2007/PartnerControls">Motion</TermName>
+          <TermId xmlns="http://schemas.microsoft.com/office/infopath/2007/PartnerControls">f40a2746-9072-47bf-8fd9-c0b4cc5cff54</TermId>
+        </TermInfo>
+        <TermInfo xmlns="http://schemas.microsoft.com/office/infopath/2007/PartnerControls">
+          <TermName xmlns="http://schemas.microsoft.com/office/infopath/2007/PartnerControls">Sensing</TermName>
+          <TermId xmlns="http://schemas.microsoft.com/office/infopath/2007/PartnerControls">fb30661b-e5d4-4806-8084-a6cfa96e68a6</TermId>
+        </TermInfo>
+      </Terms>
+    </nc47efafa19a47ad915be6bb877e9e22>
+    <LikedBy xmlns="http://schemas.microsoft.com/sharepoint/v3">
+      <UserInfo>
+        <DisplayName/>
+        <AccountId xsi:nil="true"/>
+        <AccountType/>
+      </UserInfo>
+    </LikedBy>
+    <TaxCatchAll xmlns="e80a5a3c-d611-4b18-9b03-808fdecb7b6f">
+      <Value>84</Value>
+      <Value>80</Value>
+      <Value>45</Value>
+      <Value>145</Value>
+      <Value>40</Value>
+      <Value>55</Value>
+      <Value>3</Value>
+      <Value>53</Value>
+    </TaxCatchAll>
+    <Type_x0020_of_x0020_Material xmlns="02dde863-7147-4e23-b38c-7bb8d7bf3e42">Lab Assignment</Type_x0020_of_x0020_Material>
+    <Source xmlns="02dde863-7147-4e23-b38c-7bb8d7bf3e42">BJC</Source>
+    <RatedBy xmlns="http://schemas.microsoft.com/sharepoint/v3">
+      <UserInfo>
+        <DisplayName/>
+        <AccountId xsi:nil="true"/>
+        <AccountType/>
+      </UserInfo>
+    </RatedBy>
+    <SharedWithUsers xmlns="5edd459b-714d-42ed-b78f-512da7d1c14e">
+      <UserInfo>
+        <DisplayName/>
+        <AccountId xsi:nil="true"/>
+        <AccountType/>
+      </UserInfo>
+    </SharedWithUsers>
+  </documentManagement>
+</p:properties>
 </file>
 
-<file path=customXml/itemProps3.xml><?xml version="1.0" encoding="utf-8"?>
+<file path=customXml/itemProps1.xml><?xml version="1.0" encoding="utf-8"?>
 <ds:datastoreItem xmlns:ds="http://schemas.openxmlformats.org/officeDocument/2006/customXml" ds:itemID="{83C57EE9-56B0-4B0A-94C3-84E98770AE76}">
   <ds:schemaRefs>
     <ds:schemaRef ds:uri="http://schemas.microsoft.com/office/2006/metadata/contentType"/>
@@ -3576,4 +3638,26 @@
     <ds:schemaRef ds:uri="http://schemas.microsoft.com/internal/obd"/>
   </ds:schemaRefs>
 </ds:datastoreItem>
+</file>
+
+<file path=customXml/itemProps2.xml><?xml version="1.0" encoding="utf-8"?>
+<ds:datastoreItem xmlns:ds="http://schemas.openxmlformats.org/officeDocument/2006/customXml" ds:itemID="{3109AE69-BA35-469A-B7E8-486799D1C158}">
+  <ds:schemaRefs>
+    <ds:schemaRef ds:uri="http://schemas.microsoft.com/sharepoint/v3/contenttype/forms"/>
+  </ds:schemaRefs>
+</ds:datastoreItem>
+</file>
+
+<file path=customXml/itemProps3.xml><?xml version="1.0" encoding="utf-8"?>
+<ds:datastoreItem xmlns:ds="http://schemas.openxmlformats.org/officeDocument/2006/customXml" ds:itemID="{283F29D7-93A8-4FF1-83B0-95061A862C0C}">
+  <ds:schemaRefs>
+    <ds:schemaRef ds:uri="http://schemas.microsoft.com/office/2006/metadata/properties"/>
+    <ds:schemaRef ds:uri="http://schemas.microsoft.com/office/infopath/2007/PartnerControls"/>
+    <ds:schemaRef ds:uri="http://schemas.microsoft.com/sharepoint/v4"/>
+    <ds:schemaRef ds:uri="02dde863-7147-4e23-b38c-7bb8d7bf3e42"/>
+    <ds:schemaRef ds:uri="http://schemas.microsoft.com/sharepoint/v3"/>
+    <ds:schemaRef ds:uri="e80a5a3c-d611-4b18-9b03-808fdecb7b6f"/>
+    <ds:schemaRef ds:uri="5edd459b-714d-42ed-b78f-512da7d1c14e"/>
+  </ds:schemaRefs>
+</ds:datastoreItem>
 </file>
</xml_diff>

<commit_message>
Rubric update to 2.4
</commit_message>
<xml_diff>
--- a/Unit 2 Word/Lab 2.4 Guessing Game.docx
+++ b/Unit 2 Word/Lab 2.4 Guessing Game.docx
@@ -42,10 +42,7 @@
         <w:pStyle w:val="FirstParagraph"/>
       </w:pPr>
       <w:r>
-        <w:t>Write a Snap! program to choose a random number between 1 and 10 and then ask the user to guess a number. If the user’s guess matches the random number, the user wins. If not, the user loses. In either case, the user should be shown a message indicating wh</w:t>
-      </w:r>
-      <w:r>
-        <w:t>ether they won or lost and the secret random number should be revealed.</w:t>
+        <w:t>Write a Snap! program to choose a random number between 1 and 10 and then ask the user to guess a number. If the user’s guess matches the random number, the user wins. If not, the user loses. In either case, the user should be shown a message indicating whether they won or lost and the secret random number should be revealed.</w:t>
       </w:r>
     </w:p>
     <w:p>
@@ -67,10 +64,7 @@
         </w:r>
       </w:hyperlink>
       <w:r>
-        <w:t xml:space="preserve"> for t</w:t>
-      </w:r>
-      <w:r>
-        <w:t>he above program.</w:t>
+        <w:t xml:space="preserve"> for the above program.</w:t>
       </w:r>
     </w:p>
     <w:p>
@@ -92,10 +86,7 @@
         </w:numPr>
       </w:pPr>
       <w:r>
-        <w:t>Modify the program to keep asking the user for guesses until the correct number is given. Be sure to give a message after each guess, but only reveal the secret number</w:t>
-      </w:r>
-      <w:r>
-        <w:t xml:space="preserve"> when the user has guessed correctly and the game is over.</w:t>
+        <w:t>Modify the program to keep asking the user for guesses until the correct number is given. Be sure to give a message after each guess, but only reveal the secret number when the user has guessed correctly and the game is over.</w:t>
       </w:r>
     </w:p>
     <w:p>
@@ -106,10 +97,7 @@
         </w:numPr>
       </w:pPr>
       <w:r>
-        <w:t>Modify the script to ask the player their name at the start of the game. Then, personalize the message for an incorrect guess by adding the player’s name. For example, if Sarah is playing the game,</w:t>
-      </w:r>
-      <w:r>
-        <w:t xml:space="preserve"> then the message should say “Sorry, Sarah, that guess is not correct” instead of just “Sorry” when Sarah guesses incorrectly.</w:t>
+        <w:t>Modify the script to ask the player their name at the start of the game. Then, personalize the message for an incorrect guess by adding the player’s name. For example, if Sarah is playing the game, then the message should say “Sorry, Sarah, that guess is not correct” instead of just “Sorry” when Sarah guesses incorrectly.</w:t>
       </w:r>
     </w:p>
     <w:p>
@@ -130,10 +118,7 @@
         </w:numPr>
       </w:pPr>
       <w:r>
-        <w:t>Modify your guessing game so that the player can decide the range of possible numbers from which the secret</w:t>
-      </w:r>
-      <w:r>
-        <w:t xml:space="preserve"> number can be chosen. After asking the player’s name, ask what they want the highest possible number to be. Then, instead of choosing a random number between 1 and 10, choose a random number between 1 and the number the player requested.</w:t>
+        <w:t>Modify your guessing game so that the player can decide the range of possible numbers from which the secret number can be chosen. After asking the player’s name, ask what they want the highest possible number to be. Then, instead of choosing a random number between 1 and 10, choose a random number between 1 and the number the player requested.</w:t>
       </w:r>
     </w:p>
     <w:p>
@@ -144,10 +129,7 @@
         </w:numPr>
       </w:pPr>
       <w:r>
-        <w:t>Modify the script</w:t>
-      </w:r>
-      <w:r>
-        <w:t xml:space="preserve"> to keep track of how many guesses the player has made. After the player guesses correctly, inform them how many tries it took before the correct number was guessed.</w:t>
+        <w:t>Modify the script to keep track of how many guesses the player has made. After the player guesses correctly, inform them how many tries it took before the correct number was guessed.</w:t>
       </w:r>
     </w:p>
     <w:p>
@@ -158,10 +140,7 @@
         </w:numPr>
       </w:pPr>
       <w:r>
-        <w:t>Increase the player’s chances by telling them whether the guessed number is too high or to</w:t>
-      </w:r>
-      <w:r>
-        <w:t>o low instead of just that it is incorrect.</w:t>
+        <w:t>Increase the player’s chances by telling them whether the guessed number is too high or too low instead of just that it is incorrect.</w:t>
       </w:r>
     </w:p>
     <w:p>
@@ -346,7 +325,10 @@
               <w:pStyle w:val="Compact"/>
             </w:pPr>
             <w:r>
-              <w:t>0.3</w:t>
+              <w:t>0.</w:t>
+            </w:r>
+            <w:r>
+              <w:t>3</w:t>
             </w:r>
           </w:p>
         </w:tc>
@@ -464,7 +446,19 @@
               <w:rPr>
                 <w:b/>
               </w:rPr>
-              <w:t>2.0 points</w:t>
+              <w:t>2.</w:t>
+            </w:r>
+            <w:r>
+              <w:rPr>
+                <w:b/>
+              </w:rPr>
+              <w:t>1</w:t>
+            </w:r>
+            <w:r>
+              <w:rPr>
+                <w:b/>
+              </w:rPr>
+              <w:t xml:space="preserve"> points</w:t>
             </w:r>
           </w:p>
         </w:tc>
@@ -583,23 +577,7 @@
         <w:sz w:val="14"/>
         <w:szCs w:val="14"/>
       </w:rPr>
-      <w:t xml:space="preserve">This license allows </w:t>
-    </w:r>
-    <w:proofErr w:type="spellStart"/>
-    <w:r>
-      <w:rPr>
-        <w:sz w:val="14"/>
-        <w:szCs w:val="14"/>
-      </w:rPr>
-      <w:t>reusers</w:t>
-    </w:r>
-    <w:proofErr w:type="spellEnd"/>
-    <w:r>
-      <w:rPr>
-        <w:sz w:val="14"/>
-        <w:szCs w:val="14"/>
-      </w:rPr>
-      <w:t xml:space="preserve"> to distribute, remix, adapt, and build upon the material in any medium or format for noncommercial purposes only, and only so long as attribution is given to the creator. If you remix, adapt, or build upon the material, you must license the modified material under identical terms.</w:t>
+      <w:t>This license allows reusers to distribute, remix, adapt, and build upon the material in any medium or format for noncommercial purposes only, and only so long as attribution is given to the creator. If you remix, adapt, or build upon the material, you must license the modified material under identical terms.</w:t>
     </w:r>
   </w:p>
 </w:ftr>
@@ -1082,6 +1060,13 @@
     <w:lsdException w:name="Placeholder Text" w:semiHidden="1"/>
     <w:lsdException w:name="Light Shading"/>
     <w:lsdException w:name="Light List"/>
+    <w:lsdException w:name="Light Grid"/>
+    <w:lsdException w:name="Medium Shading 1"/>
+    <w:lsdException w:name="Medium Shading 2"/>
+    <w:lsdException w:name="Medium List 1"/>
+    <w:lsdException w:name="Medium List 2"/>
+    <w:lsdException w:name="Medium Grid 1"/>
+    <w:lsdException w:name="Medium Grid 2"/>
     <w:lsdException w:name="Medium Grid 3"/>
     <w:lsdException w:name="Dark List"/>
     <w:lsdException w:name="Colorful Shading"/>

</xml_diff>